<commit_message>
Update to PART 0 file, added a line of code
Just added "pip install --no-cache-dir ./" in "#Go to the Pipeline folder and install the pipeline" section.
</commit_message>
<xml_diff>
--- a/LV_WSSV challenge LO & HP_PART_0_ParsePipe.docx
+++ b/LV_WSSV challenge LO & HP_PART_0_ParsePipe.docx
@@ -1,6 +1,6 @@
 
 <file path=word/document.xml><?xml version="1.0" encoding="utf-8"?>
-<w:document xmlns:wpc="http://schemas.microsoft.com/office/word/2010/wordprocessingCanvas" xmlns:cx="http://schemas.microsoft.com/office/drawing/2014/chartex" xmlns:cx1="http://schemas.microsoft.com/office/drawing/2015/9/8/chartex" xmlns:cx2="http://schemas.microsoft.com/office/drawing/2015/10/21/chartex" xmlns:cx3="http://schemas.microsoft.com/office/drawing/2016/5/9/chartex" xmlns:cx4="http://schemas.microsoft.com/office/drawing/2016/5/10/chartex" xmlns:cx5="http://schemas.microsoft.com/office/drawing/2016/5/11/chartex" xmlns:cx6="http://schemas.microsoft.com/office/drawing/2016/5/12/chartex" xmlns:cx7="http://schemas.microsoft.com/office/drawing/2016/5/13/chartex" xmlns:cx8="http://schemas.microsoft.com/office/drawing/2016/5/14/chartex" xmlns:mc="http://schemas.openxmlformats.org/markup-compatibility/2006" xmlns:aink="http://schemas.microsoft.com/office/drawing/2016/ink" xmlns:am3d="http://schemas.microsoft.com/office/drawing/2017/model3d" xmlns:o="urn:schemas-microsoft-com:office:office" xmlns:oel="http://schemas.microsoft.com/office/2019/extlst" xmlns:r="http://schemas.openxmlformats.org/officeDocument/2006/relationships" xmlns:m="http://schemas.openxmlformats.org/officeDocument/2006/math" xmlns:v="urn:schemas-microsoft-com:vml" xmlns:wp14="http://schemas.microsoft.com/office/word/2010/wordprocessingDrawing" xmlns:wp="http://schemas.openxmlformats.org/drawingml/2006/wordprocessingDrawing" xmlns:w10="urn:schemas-microsoft-com:office:word" xmlns:w="http://schemas.openxmlformats.org/wordprocessingml/2006/main" xmlns:w14="http://schemas.microsoft.com/office/word/2010/wordml" xmlns:w15="http://schemas.microsoft.com/office/word/2012/wordml" xmlns:w16cex="http://schemas.microsoft.com/office/word/2018/wordml/cex" xmlns:w16cid="http://schemas.microsoft.com/office/word/2016/wordml/cid" xmlns:w16="http://schemas.microsoft.com/office/word/2018/wordml" xmlns:w16du="http://schemas.microsoft.com/office/word/2023/wordml/word16du" xmlns:w16sdtdh="http://schemas.microsoft.com/office/word/2020/wordml/sdtdatahash" xmlns:w16se="http://schemas.microsoft.com/office/word/2015/wordml/symex" xmlns:wpg="http://schemas.microsoft.com/office/word/2010/wordprocessingGroup" xmlns:wpi="http://schemas.microsoft.com/office/word/2010/wordprocessingInk" xmlns:wne="http://schemas.microsoft.com/office/word/2006/wordml" xmlns:wps="http://schemas.microsoft.com/office/word/2010/wordprocessingShape" mc:Ignorable="w14 w15 w16se w16cid w16 w16cex w16sdtdh w16du wp14">
+<w:document xmlns:wpc="http://schemas.microsoft.com/office/word/2010/wordprocessingCanvas" xmlns:cx="http://schemas.microsoft.com/office/drawing/2014/chartex" xmlns:cx1="http://schemas.microsoft.com/office/drawing/2015/9/8/chartex" xmlns:cx2="http://schemas.microsoft.com/office/drawing/2015/10/21/chartex" xmlns:cx3="http://schemas.microsoft.com/office/drawing/2016/5/9/chartex" xmlns:cx4="http://schemas.microsoft.com/office/drawing/2016/5/10/chartex" xmlns:cx5="http://schemas.microsoft.com/office/drawing/2016/5/11/chartex" xmlns:cx6="http://schemas.microsoft.com/office/drawing/2016/5/12/chartex" xmlns:cx7="http://schemas.microsoft.com/office/drawing/2016/5/13/chartex" xmlns:cx8="http://schemas.microsoft.com/office/drawing/2016/5/14/chartex" xmlns:mc="http://schemas.openxmlformats.org/markup-compatibility/2006" xmlns:aink="http://schemas.microsoft.com/office/drawing/2016/ink" xmlns:am3d="http://schemas.microsoft.com/office/drawing/2017/model3d" xmlns:o="urn:schemas-microsoft-com:office:office" xmlns:r="http://schemas.openxmlformats.org/officeDocument/2006/relationships" xmlns:m="http://schemas.openxmlformats.org/officeDocument/2006/math" xmlns:v="urn:schemas-microsoft-com:vml" xmlns:wp14="http://schemas.microsoft.com/office/word/2010/wordprocessingDrawing" xmlns:wp="http://schemas.openxmlformats.org/drawingml/2006/wordprocessingDrawing" xmlns:w10="urn:schemas-microsoft-com:office:word" xmlns:w="http://schemas.openxmlformats.org/wordprocessingml/2006/main" xmlns:w14="http://schemas.microsoft.com/office/word/2010/wordml" xmlns:w15="http://schemas.microsoft.com/office/word/2012/wordml" xmlns:w16cex="http://schemas.microsoft.com/office/word/2018/wordml/cex" xmlns:w16cid="http://schemas.microsoft.com/office/word/2016/wordml/cid" xmlns:w16="http://schemas.microsoft.com/office/word/2018/wordml" xmlns:w16sdtdh="http://schemas.microsoft.com/office/word/2020/wordml/sdtdatahash" xmlns:w16se="http://schemas.microsoft.com/office/word/2015/wordml/symex" xmlns:wpg="http://schemas.microsoft.com/office/word/2010/wordprocessingGroup" xmlns:wpi="http://schemas.microsoft.com/office/word/2010/wordprocessingInk" xmlns:wne="http://schemas.microsoft.com/office/word/2006/wordml" xmlns:wps="http://schemas.microsoft.com/office/word/2010/wordprocessingShape" mc:Ignorable="w14 w15 w16se w16cid w16 w16cex w16sdtdh wp14">
   <w:body>
     <w:p>
       <w:r>
@@ -1342,25 +1342,7 @@
                 <w:sz w:val="20"/>
                 <w:szCs w:val="20"/>
               </w:rPr>
-              <w:t xml:space="preserve">List the current contents, in order </w:t>
-            </w:r>
-            <w:proofErr w:type="gramStart"/>
-            <w:r>
-              <w:rPr>
-                <w:rFonts w:cstheme="minorHAnsi"/>
-                <w:sz w:val="20"/>
-                <w:szCs w:val="20"/>
-              </w:rPr>
-              <w:t>and also</w:t>
-            </w:r>
-            <w:proofErr w:type="gramEnd"/>
-            <w:r>
-              <w:rPr>
-                <w:rFonts w:cstheme="minorHAnsi"/>
-                <w:sz w:val="20"/>
-                <w:szCs w:val="20"/>
-              </w:rPr>
-              <w:t xml:space="preserve"> lists the size</w:t>
+              <w:t>List the current contents, in order and also lists the size</w:t>
             </w:r>
           </w:p>
         </w:tc>
@@ -1705,25 +1687,7 @@
                 <w:sz w:val="20"/>
                 <w:szCs w:val="20"/>
               </w:rPr>
-              <w:t xml:space="preserve">Use to move around the code </w:t>
-            </w:r>
-            <w:proofErr w:type="gramStart"/>
-            <w:r>
-              <w:rPr>
-                <w:rFonts w:cstheme="minorHAnsi"/>
-                <w:sz w:val="20"/>
-                <w:szCs w:val="20"/>
-              </w:rPr>
-              <w:t>and also</w:t>
-            </w:r>
-            <w:proofErr w:type="gramEnd"/>
-            <w:r>
-              <w:rPr>
-                <w:rFonts w:cstheme="minorHAnsi"/>
-                <w:sz w:val="20"/>
-                <w:szCs w:val="20"/>
-              </w:rPr>
-              <w:t xml:space="preserve"> if you press up or down arrow it will cycle through the lines of code that you wrote</w:t>
+              <w:t>Use to move around the code and also if you press up or down arrow it will cycle through the lines of code that you wrote</w:t>
             </w:r>
           </w:p>
         </w:tc>
@@ -2344,27 +2308,7 @@
                 <w:szCs w:val="20"/>
                 <w:lang w:eastAsia="en-GB"/>
               </w:rPr>
-              <w:t>/</w:t>
-            </w:r>
-            <w:proofErr w:type="spellStart"/>
-            <w:r>
-              <w:rPr>
-                <w:rFonts w:cstheme="minorHAnsi"/>
-                <w:sz w:val="20"/>
-                <w:szCs w:val="20"/>
-                <w:lang w:eastAsia="en-GB"/>
-              </w:rPr>
-              <w:t>eb</w:t>
-            </w:r>
-            <w:proofErr w:type="spellEnd"/>
-            <w:r>
-              <w:rPr>
-                <w:rFonts w:cstheme="minorHAnsi"/>
-                <w:sz w:val="20"/>
-                <w:szCs w:val="20"/>
-                <w:lang w:eastAsia="en-GB"/>
-              </w:rPr>
-              <w:t>/groups/</w:t>
+              <w:t>/eb/groups/</w:t>
             </w:r>
             <w:proofErr w:type="spellStart"/>
             <w:r>
@@ -3460,7 +3404,15 @@
       </w:r>
       <w:proofErr w:type="spellEnd"/>
       <w:r>
-        <w:t xml:space="preserve"> app from UOE Software Centre</w:t>
+        <w:t xml:space="preserve"> app from </w:t>
+      </w:r>
+      <w:proofErr w:type="spellStart"/>
+      <w:r>
+        <w:t>UOE</w:t>
+      </w:r>
+      <w:proofErr w:type="spellEnd"/>
+      <w:r>
+        <w:t xml:space="preserve"> Software Centre</w:t>
       </w:r>
     </w:p>
     <w:p>
@@ -4125,27 +4077,7 @@
           <w:szCs w:val="20"/>
           <w:lang w:eastAsia="en-GB"/>
         </w:rPr>
-        <w:t xml:space="preserve"> on the scratch folder get deleted every 30 </w:t>
-      </w:r>
-      <w:proofErr w:type="gramStart"/>
-      <w:r>
-        <w:rPr>
-          <w:rFonts w:ascii="Courier New" w:eastAsia="Times New Roman" w:hAnsi="Courier New" w:cs="Courier New"/>
-          <w:sz w:val="20"/>
-          <w:szCs w:val="20"/>
-          <w:lang w:eastAsia="en-GB"/>
-        </w:rPr>
-        <w:t>days, but</w:t>
-      </w:r>
-      <w:proofErr w:type="gramEnd"/>
-      <w:r>
-        <w:rPr>
-          <w:rFonts w:ascii="Courier New" w:eastAsia="Times New Roman" w:hAnsi="Courier New" w:cs="Courier New"/>
-          <w:sz w:val="20"/>
-          <w:szCs w:val="20"/>
-          <w:lang w:eastAsia="en-GB"/>
-        </w:rPr>
-        <w:t xml:space="preserve"> can still recover data up to 60 days after deletion. </w:t>
+        <w:t xml:space="preserve"> on the scratch folder get deleted every 30 days, but can still recover data up to 60 days after deletion. </w:t>
       </w:r>
       <w:r>
         <w:rPr>
@@ -4183,27 +4115,7 @@
           <w:szCs w:val="20"/>
           <w:lang w:eastAsia="en-GB"/>
         </w:rPr>
-        <w:t xml:space="preserve">/groups/ do not get deleted after 30 </w:t>
-      </w:r>
-      <w:proofErr w:type="gramStart"/>
-      <w:r>
-        <w:rPr>
-          <w:rFonts w:ascii="Courier New" w:eastAsia="Times New Roman" w:hAnsi="Courier New" w:cs="Courier New"/>
-          <w:sz w:val="20"/>
-          <w:szCs w:val="20"/>
-          <w:lang w:eastAsia="en-GB"/>
-        </w:rPr>
-        <w:t>days, but</w:t>
-      </w:r>
-      <w:proofErr w:type="gramEnd"/>
-      <w:r>
-        <w:rPr>
-          <w:rFonts w:ascii="Courier New" w:eastAsia="Times New Roman" w:hAnsi="Courier New" w:cs="Courier New"/>
-          <w:sz w:val="20"/>
-          <w:szCs w:val="20"/>
-          <w:lang w:eastAsia="en-GB"/>
-        </w:rPr>
-        <w:t xml:space="preserve"> can still lose data if Eddie crashes. So always move output files and data to the datastore (it is backed-up by the university)</w:t>
+        <w:t>/groups/ do not get deleted after 30 days, but can still lose data if Eddie crashes. So always move output files and data to the datastore (it is backed-up by the university)</w:t>
       </w:r>
     </w:p>
     <w:p>
@@ -4481,25 +4393,314 @@
       </w:r>
       <w:proofErr w:type="spellEnd"/>
       <w:r>
+        <w:t>/eb/groups</w:t>
+      </w:r>
+      <w:proofErr w:type="gramStart"/>
+      <w:r>
         <w:t>/</w:t>
       </w:r>
-      <w:proofErr w:type="spellStart"/>
-      <w:r>
-        <w:t>eb</w:t>
-      </w:r>
-      <w:proofErr w:type="spellEnd"/>
-      <w:r>
-        <w:t>/groups</w:t>
+      <w:r>
+        <w:t>..</w:t>
+      </w:r>
+      <w:proofErr w:type="gramEnd"/>
+      <w:r>
+        <w:t>)</w:t>
+      </w:r>
+    </w:p>
+    <w:p>
+      <w:pPr>
+        <w:spacing w:after="0"/>
+        <w:rPr>
+          <w:rFonts w:ascii="Courier New" w:hAnsi="Courier New" w:cs="Courier New"/>
+        </w:rPr>
+      </w:pPr>
+      <w:r>
+        <w:rPr>
+          <w:rFonts w:ascii="Courier New" w:hAnsi="Courier New" w:cs="Courier New"/>
+        </w:rPr>
+        <w:t>#requesting</w:t>
+      </w:r>
+      <w:r>
+        <w:rPr>
+          <w:rFonts w:ascii="Courier New" w:hAnsi="Courier New" w:cs="Courier New"/>
+        </w:rPr>
+        <w:t xml:space="preserve"> a</w:t>
+      </w:r>
+      <w:r>
+        <w:rPr>
+          <w:rFonts w:ascii="Courier New" w:hAnsi="Courier New" w:cs="Courier New"/>
+        </w:rPr>
+        <w:t xml:space="preserve"> node to </w:t>
+      </w:r>
+      <w:r>
+        <w:rPr>
+          <w:rFonts w:ascii="Courier New" w:hAnsi="Courier New" w:cs="Courier New"/>
+        </w:rPr>
+        <w:t>work on</w:t>
+      </w:r>
+    </w:p>
+    <w:p>
+      <w:pPr>
+        <w:spacing w:after="0"/>
+        <w:rPr>
+          <w:rFonts w:ascii="Courier New" w:hAnsi="Courier New" w:cs="Courier New"/>
+          <w:color w:val="FF0000"/>
+        </w:rPr>
+      </w:pPr>
+      <w:r>
+        <w:rPr>
+          <w:rFonts w:ascii="Courier New" w:eastAsia="Times New Roman" w:hAnsi="Courier New" w:cs="Courier New"/>
+          <w:color w:val="FF5050"/>
+          <w:sz w:val="20"/>
+          <w:szCs w:val="20"/>
+          <w:lang w:eastAsia="en-GB"/>
+        </w:rPr>
+        <w:t xml:space="preserve">$ </w:t>
+      </w:r>
+      <w:proofErr w:type="spellStart"/>
+      <w:r>
+        <w:rPr>
+          <w:rFonts w:ascii="Courier New" w:hAnsi="Courier New" w:cs="Courier New"/>
+          <w:color w:val="FF0000"/>
+        </w:rPr>
+        <w:t>qlogin</w:t>
+      </w:r>
+      <w:proofErr w:type="spellEnd"/>
+      <w:r>
+        <w:rPr>
+          <w:rFonts w:ascii="Courier New" w:hAnsi="Courier New" w:cs="Courier New"/>
+          <w:color w:val="FF0000"/>
+        </w:rPr>
+        <w:t xml:space="preserve"> -l </w:t>
+      </w:r>
+      <w:proofErr w:type="spellStart"/>
+      <w:r>
+        <w:rPr>
+          <w:rFonts w:ascii="Courier New" w:hAnsi="Courier New" w:cs="Courier New"/>
+          <w:color w:val="FF0000"/>
+        </w:rPr>
+        <w:t>h_vmem</w:t>
+      </w:r>
+      <w:proofErr w:type="spellEnd"/>
+      <w:r>
+        <w:rPr>
+          <w:rFonts w:ascii="Courier New" w:hAnsi="Courier New" w:cs="Courier New"/>
+          <w:color w:val="FF0000"/>
+        </w:rPr>
+        <w:t>=20G</w:t>
+      </w:r>
+    </w:p>
+    <w:p>
+      <w:pPr>
+        <w:spacing w:after="0"/>
+        <w:rPr>
+          <w:rFonts w:ascii="Courier New" w:hAnsi="Courier New" w:cs="Courier New"/>
+          <w:color w:val="FF0000"/>
+        </w:rPr>
+      </w:pPr>
+    </w:p>
+    <w:p>
+      <w:pPr>
+        <w:spacing w:after="0"/>
+        <w:rPr>
+          <w:rFonts w:ascii="Courier New" w:hAnsi="Courier New" w:cs="Courier New"/>
+        </w:rPr>
+      </w:pPr>
+      <w:r>
+        <w:rPr>
+          <w:rFonts w:ascii="Courier New" w:hAnsi="Courier New" w:cs="Courier New"/>
+        </w:rPr>
+        <w:t>#</w:t>
       </w:r>
       <w:proofErr w:type="gramStart"/>
       <w:r>
+        <w:rPr>
+          <w:rFonts w:ascii="Courier New" w:hAnsi="Courier New" w:cs="Courier New"/>
+        </w:rPr>
+        <w:t>make</w:t>
+      </w:r>
+      <w:proofErr w:type="gramEnd"/>
+      <w:r>
+        <w:rPr>
+          <w:rFonts w:ascii="Courier New" w:hAnsi="Courier New" w:cs="Courier New"/>
+        </w:rPr>
+        <w:t xml:space="preserve"> an a folder for Anaconda on the Eddie group space</w:t>
+      </w:r>
+    </w:p>
+    <w:p>
+      <w:pPr>
+        <w:spacing w:after="0"/>
+        <w:rPr>
+          <w:rFonts w:ascii="Courier New" w:hAnsi="Courier New" w:cs="Courier New"/>
+          <w:color w:val="FF0000"/>
+        </w:rPr>
+      </w:pPr>
+      <w:r>
+        <w:rPr>
+          <w:rFonts w:ascii="Courier New" w:hAnsi="Courier New" w:cs="Courier New"/>
+          <w:color w:val="FF0000"/>
+        </w:rPr>
+        <w:t>$ cd /exports/</w:t>
+      </w:r>
+      <w:proofErr w:type="spellStart"/>
+      <w:r>
+        <w:rPr>
+          <w:rFonts w:ascii="Courier New" w:hAnsi="Courier New" w:cs="Courier New"/>
+          <w:color w:val="FF0000"/>
+        </w:rPr>
+        <w:t>cmvm</w:t>
+      </w:r>
+      <w:proofErr w:type="spellEnd"/>
+      <w:r>
+        <w:rPr>
+          <w:rFonts w:ascii="Courier New" w:hAnsi="Courier New" w:cs="Courier New"/>
+          <w:color w:val="FF0000"/>
+        </w:rPr>
         <w:t>/</w:t>
       </w:r>
-      <w:r>
-        <w:t>..</w:t>
+      <w:proofErr w:type="spellStart"/>
+      <w:r>
+        <w:rPr>
+          <w:rFonts w:ascii="Courier New" w:hAnsi="Courier New" w:cs="Courier New"/>
+          <w:color w:val="FF0000"/>
+        </w:rPr>
+        <w:t>eddie</w:t>
+      </w:r>
+      <w:proofErr w:type="spellEnd"/>
+      <w:r>
+        <w:rPr>
+          <w:rFonts w:ascii="Courier New" w:hAnsi="Courier New" w:cs="Courier New"/>
+          <w:color w:val="FF0000"/>
+        </w:rPr>
+        <w:t>/eb/groups/</w:t>
+      </w:r>
+      <w:proofErr w:type="spellStart"/>
+      <w:r>
+        <w:rPr>
+          <w:rFonts w:ascii="Courier New" w:hAnsi="Courier New" w:cs="Courier New"/>
+          <w:color w:val="FF0000"/>
+        </w:rPr>
+        <w:t>bean_grp</w:t>
+      </w:r>
+      <w:proofErr w:type="spellEnd"/>
+      <w:r>
+        <w:rPr>
+          <w:rFonts w:ascii="Courier New" w:hAnsi="Courier New" w:cs="Courier New"/>
+          <w:color w:val="FF0000"/>
+        </w:rPr>
+        <w:t>/</w:t>
+      </w:r>
+      <w:proofErr w:type="spellStart"/>
+      <w:r>
+        <w:rPr>
+          <w:rFonts w:ascii="Courier New" w:hAnsi="Courier New" w:cs="Courier New"/>
+          <w:color w:val="FF0000"/>
+        </w:rPr>
+        <w:t>Alex_F</w:t>
+      </w:r>
+      <w:proofErr w:type="spellEnd"/>
+      <w:r>
+        <w:rPr>
+          <w:rFonts w:ascii="Courier New" w:hAnsi="Courier New" w:cs="Courier New"/>
+          <w:color w:val="FF0000"/>
+        </w:rPr>
+        <w:t>/</w:t>
+      </w:r>
+    </w:p>
+    <w:p>
+      <w:pPr>
+        <w:spacing w:after="0"/>
+        <w:rPr>
+          <w:rFonts w:ascii="Courier New" w:hAnsi="Courier New" w:cs="Courier New"/>
+          <w:color w:val="FF0000"/>
+        </w:rPr>
+      </w:pPr>
+      <w:r>
+        <w:rPr>
+          <w:rFonts w:ascii="Courier New" w:hAnsi="Courier New" w:cs="Courier New"/>
+          <w:color w:val="FF0000"/>
+        </w:rPr>
+        <w:t xml:space="preserve">$ </w:t>
+      </w:r>
+      <w:proofErr w:type="spellStart"/>
+      <w:r>
+        <w:rPr>
+          <w:rFonts w:ascii="Courier New" w:hAnsi="Courier New" w:cs="Courier New"/>
+          <w:color w:val="FF0000"/>
+        </w:rPr>
+        <w:t>mkdir</w:t>
+      </w:r>
+      <w:proofErr w:type="spellEnd"/>
+      <w:r>
+        <w:rPr>
+          <w:rFonts w:ascii="Courier New" w:hAnsi="Courier New" w:cs="Courier New"/>
+          <w:color w:val="FF0000"/>
+        </w:rPr>
+        <w:t xml:space="preserve"> anaconda</w:t>
+      </w:r>
+    </w:p>
+    <w:p>
+      <w:pPr>
+        <w:spacing w:after="0"/>
+        <w:rPr>
+          <w:rFonts w:ascii="Courier New" w:hAnsi="Courier New" w:cs="Courier New"/>
+          <w:color w:val="FF0000"/>
+        </w:rPr>
+      </w:pPr>
+    </w:p>
+    <w:p>
+      <w:pPr>
+        <w:spacing w:after="0"/>
+        <w:rPr>
+          <w:rFonts w:ascii="Courier New" w:hAnsi="Courier New" w:cs="Courier New"/>
+        </w:rPr>
+      </w:pPr>
+      <w:r>
+        <w:rPr>
+          <w:rFonts w:ascii="Courier New" w:hAnsi="Courier New" w:cs="Courier New"/>
+        </w:rPr>
+        <w:t>#</w:t>
+      </w:r>
+      <w:proofErr w:type="gramStart"/>
+      <w:r>
+        <w:rPr>
+          <w:rFonts w:ascii="Courier New" w:hAnsi="Courier New" w:cs="Courier New"/>
+        </w:rPr>
+        <w:t>now</w:t>
       </w:r>
       <w:proofErr w:type="gramEnd"/>
       <w:r>
+        <w:rPr>
+          <w:rFonts w:ascii="Courier New" w:hAnsi="Courier New" w:cs="Courier New"/>
+        </w:rPr>
+        <w:t xml:space="preserve"> go to the anaconda folder and create 2 folders for the environment (</w:t>
+      </w:r>
+      <w:proofErr w:type="spellStart"/>
+      <w:r>
+        <w:rPr>
+          <w:rFonts w:ascii="Courier New" w:hAnsi="Courier New" w:cs="Courier New"/>
+        </w:rPr>
+        <w:t>envs</w:t>
+      </w:r>
+      <w:proofErr w:type="spellEnd"/>
+      <w:r>
+        <w:rPr>
+          <w:rFonts w:ascii="Courier New" w:hAnsi="Courier New" w:cs="Courier New"/>
+        </w:rPr>
+        <w:t>) and packages (</w:t>
+      </w:r>
+      <w:proofErr w:type="spellStart"/>
+      <w:r>
+        <w:rPr>
+          <w:rFonts w:ascii="Courier New" w:hAnsi="Courier New" w:cs="Courier New"/>
+        </w:rPr>
+        <w:t>pkgs</w:t>
+      </w:r>
+      <w:proofErr w:type="spellEnd"/>
+      <w:r>
+        <w:rPr>
+          <w:rFonts w:ascii="Courier New" w:hAnsi="Courier New" w:cs="Courier New"/>
+        </w:rPr>
         <w:t>)</w:t>
       </w:r>
     </w:p>
@@ -4508,126 +4709,6 @@
         <w:spacing w:after="0"/>
         <w:rPr>
           <w:rFonts w:ascii="Courier New" w:hAnsi="Courier New" w:cs="Courier New"/>
-        </w:rPr>
-      </w:pPr>
-      <w:r>
-        <w:rPr>
-          <w:rFonts w:ascii="Courier New" w:hAnsi="Courier New" w:cs="Courier New"/>
-        </w:rPr>
-        <w:t>#requesting</w:t>
-      </w:r>
-      <w:r>
-        <w:rPr>
-          <w:rFonts w:ascii="Courier New" w:hAnsi="Courier New" w:cs="Courier New"/>
-        </w:rPr>
-        <w:t xml:space="preserve"> a</w:t>
-      </w:r>
-      <w:r>
-        <w:rPr>
-          <w:rFonts w:ascii="Courier New" w:hAnsi="Courier New" w:cs="Courier New"/>
-        </w:rPr>
-        <w:t xml:space="preserve"> node to </w:t>
-      </w:r>
-      <w:r>
-        <w:rPr>
-          <w:rFonts w:ascii="Courier New" w:hAnsi="Courier New" w:cs="Courier New"/>
-        </w:rPr>
-        <w:t>work on</w:t>
-      </w:r>
-    </w:p>
-    <w:p>
-      <w:pPr>
-        <w:spacing w:after="0"/>
-        <w:rPr>
-          <w:rFonts w:ascii="Courier New" w:hAnsi="Courier New" w:cs="Courier New"/>
-          <w:color w:val="FF0000"/>
-        </w:rPr>
-      </w:pPr>
-      <w:r>
-        <w:rPr>
-          <w:rFonts w:ascii="Courier New" w:eastAsia="Times New Roman" w:hAnsi="Courier New" w:cs="Courier New"/>
-          <w:color w:val="FF5050"/>
-          <w:sz w:val="20"/>
-          <w:szCs w:val="20"/>
-          <w:lang w:eastAsia="en-GB"/>
-        </w:rPr>
-        <w:t xml:space="preserve">$ </w:t>
-      </w:r>
-      <w:proofErr w:type="spellStart"/>
-      <w:r>
-        <w:rPr>
-          <w:rFonts w:ascii="Courier New" w:hAnsi="Courier New" w:cs="Courier New"/>
-          <w:color w:val="FF0000"/>
-        </w:rPr>
-        <w:t>qlogin</w:t>
-      </w:r>
-      <w:proofErr w:type="spellEnd"/>
-      <w:r>
-        <w:rPr>
-          <w:rFonts w:ascii="Courier New" w:hAnsi="Courier New" w:cs="Courier New"/>
-          <w:color w:val="FF0000"/>
-        </w:rPr>
-        <w:t xml:space="preserve"> -l </w:t>
-      </w:r>
-      <w:proofErr w:type="spellStart"/>
-      <w:r>
-        <w:rPr>
-          <w:rFonts w:ascii="Courier New" w:hAnsi="Courier New" w:cs="Courier New"/>
-          <w:color w:val="FF0000"/>
-        </w:rPr>
-        <w:t>h_vmem</w:t>
-      </w:r>
-      <w:proofErr w:type="spellEnd"/>
-      <w:r>
-        <w:rPr>
-          <w:rFonts w:ascii="Courier New" w:hAnsi="Courier New" w:cs="Courier New"/>
-          <w:color w:val="FF0000"/>
-        </w:rPr>
-        <w:t>=20G</w:t>
-      </w:r>
-    </w:p>
-    <w:p>
-      <w:pPr>
-        <w:spacing w:after="0"/>
-        <w:rPr>
-          <w:rFonts w:ascii="Courier New" w:hAnsi="Courier New" w:cs="Courier New"/>
-          <w:color w:val="FF0000"/>
-        </w:rPr>
-      </w:pPr>
-    </w:p>
-    <w:p>
-      <w:pPr>
-        <w:spacing w:after="0"/>
-        <w:rPr>
-          <w:rFonts w:ascii="Courier New" w:hAnsi="Courier New" w:cs="Courier New"/>
-        </w:rPr>
-      </w:pPr>
-      <w:r>
-        <w:rPr>
-          <w:rFonts w:ascii="Courier New" w:hAnsi="Courier New" w:cs="Courier New"/>
-        </w:rPr>
-        <w:t>#</w:t>
-      </w:r>
-      <w:proofErr w:type="gramStart"/>
-      <w:r>
-        <w:rPr>
-          <w:rFonts w:ascii="Courier New" w:hAnsi="Courier New" w:cs="Courier New"/>
-        </w:rPr>
-        <w:t>make</w:t>
-      </w:r>
-      <w:proofErr w:type="gramEnd"/>
-      <w:r>
-        <w:rPr>
-          <w:rFonts w:ascii="Courier New" w:hAnsi="Courier New" w:cs="Courier New"/>
-        </w:rPr>
-        <w:t xml:space="preserve"> an a folder for Anaconda on the Eddie group space</w:t>
-      </w:r>
-    </w:p>
-    <w:p>
-      <w:pPr>
-        <w:spacing w:after="0"/>
-        <w:rPr>
-          <w:rFonts w:ascii="Courier New" w:hAnsi="Courier New" w:cs="Courier New"/>
           <w:color w:val="FF0000"/>
         </w:rPr>
       </w:pPr>
@@ -4668,216 +4749,7 @@
           <w:rFonts w:ascii="Courier New" w:hAnsi="Courier New" w:cs="Courier New"/>
           <w:color w:val="FF0000"/>
         </w:rPr>
-        <w:t>/</w:t>
-      </w:r>
-      <w:proofErr w:type="spellStart"/>
-      <w:r>
-        <w:rPr>
-          <w:rFonts w:ascii="Courier New" w:hAnsi="Courier New" w:cs="Courier New"/>
-          <w:color w:val="FF0000"/>
-        </w:rPr>
-        <w:t>eb</w:t>
-      </w:r>
-      <w:proofErr w:type="spellEnd"/>
-      <w:r>
-        <w:rPr>
-          <w:rFonts w:ascii="Courier New" w:hAnsi="Courier New" w:cs="Courier New"/>
-          <w:color w:val="FF0000"/>
-        </w:rPr>
-        <w:t>/groups/</w:t>
-      </w:r>
-      <w:proofErr w:type="spellStart"/>
-      <w:r>
-        <w:rPr>
-          <w:rFonts w:ascii="Courier New" w:hAnsi="Courier New" w:cs="Courier New"/>
-          <w:color w:val="FF0000"/>
-        </w:rPr>
-        <w:t>bean_grp</w:t>
-      </w:r>
-      <w:proofErr w:type="spellEnd"/>
-      <w:r>
-        <w:rPr>
-          <w:rFonts w:ascii="Courier New" w:hAnsi="Courier New" w:cs="Courier New"/>
-          <w:color w:val="FF0000"/>
-        </w:rPr>
-        <w:t>/</w:t>
-      </w:r>
-      <w:proofErr w:type="spellStart"/>
-      <w:r>
-        <w:rPr>
-          <w:rFonts w:ascii="Courier New" w:hAnsi="Courier New" w:cs="Courier New"/>
-          <w:color w:val="FF0000"/>
-        </w:rPr>
-        <w:t>Alex_F</w:t>
-      </w:r>
-      <w:proofErr w:type="spellEnd"/>
-      <w:r>
-        <w:rPr>
-          <w:rFonts w:ascii="Courier New" w:hAnsi="Courier New" w:cs="Courier New"/>
-          <w:color w:val="FF0000"/>
-        </w:rPr>
-        <w:t>/</w:t>
-      </w:r>
-    </w:p>
-    <w:p>
-      <w:pPr>
-        <w:spacing w:after="0"/>
-        <w:rPr>
-          <w:rFonts w:ascii="Courier New" w:hAnsi="Courier New" w:cs="Courier New"/>
-          <w:color w:val="FF0000"/>
-        </w:rPr>
-      </w:pPr>
-      <w:r>
-        <w:rPr>
-          <w:rFonts w:ascii="Courier New" w:hAnsi="Courier New" w:cs="Courier New"/>
-          <w:color w:val="FF0000"/>
-        </w:rPr>
-        <w:t xml:space="preserve">$ </w:t>
-      </w:r>
-      <w:proofErr w:type="spellStart"/>
-      <w:r>
-        <w:rPr>
-          <w:rFonts w:ascii="Courier New" w:hAnsi="Courier New" w:cs="Courier New"/>
-          <w:color w:val="FF0000"/>
-        </w:rPr>
-        <w:t>mkdir</w:t>
-      </w:r>
-      <w:proofErr w:type="spellEnd"/>
-      <w:r>
-        <w:rPr>
-          <w:rFonts w:ascii="Courier New" w:hAnsi="Courier New" w:cs="Courier New"/>
-          <w:color w:val="FF0000"/>
-        </w:rPr>
-        <w:t xml:space="preserve"> anaconda</w:t>
-      </w:r>
-    </w:p>
-    <w:p>
-      <w:pPr>
-        <w:spacing w:after="0"/>
-        <w:rPr>
-          <w:rFonts w:ascii="Courier New" w:hAnsi="Courier New" w:cs="Courier New"/>
-          <w:color w:val="FF0000"/>
-        </w:rPr>
-      </w:pPr>
-    </w:p>
-    <w:p>
-      <w:pPr>
-        <w:spacing w:after="0"/>
-        <w:rPr>
-          <w:rFonts w:ascii="Courier New" w:hAnsi="Courier New" w:cs="Courier New"/>
-        </w:rPr>
-      </w:pPr>
-      <w:r>
-        <w:rPr>
-          <w:rFonts w:ascii="Courier New" w:hAnsi="Courier New" w:cs="Courier New"/>
-        </w:rPr>
-        <w:t>#</w:t>
-      </w:r>
-      <w:proofErr w:type="gramStart"/>
-      <w:r>
-        <w:rPr>
-          <w:rFonts w:ascii="Courier New" w:hAnsi="Courier New" w:cs="Courier New"/>
-        </w:rPr>
-        <w:t>now</w:t>
-      </w:r>
-      <w:proofErr w:type="gramEnd"/>
-      <w:r>
-        <w:rPr>
-          <w:rFonts w:ascii="Courier New" w:hAnsi="Courier New" w:cs="Courier New"/>
-        </w:rPr>
-        <w:t xml:space="preserve"> go to the anaconda folder and create 2 folders for the environment (</w:t>
-      </w:r>
-      <w:proofErr w:type="spellStart"/>
-      <w:r>
-        <w:rPr>
-          <w:rFonts w:ascii="Courier New" w:hAnsi="Courier New" w:cs="Courier New"/>
-        </w:rPr>
-        <w:t>envs</w:t>
-      </w:r>
-      <w:proofErr w:type="spellEnd"/>
-      <w:r>
-        <w:rPr>
-          <w:rFonts w:ascii="Courier New" w:hAnsi="Courier New" w:cs="Courier New"/>
-        </w:rPr>
-        <w:t>) and packages (</w:t>
-      </w:r>
-      <w:proofErr w:type="spellStart"/>
-      <w:r>
-        <w:rPr>
-          <w:rFonts w:ascii="Courier New" w:hAnsi="Courier New" w:cs="Courier New"/>
-        </w:rPr>
-        <w:t>pkgs</w:t>
-      </w:r>
-      <w:proofErr w:type="spellEnd"/>
-      <w:r>
-        <w:rPr>
-          <w:rFonts w:ascii="Courier New" w:hAnsi="Courier New" w:cs="Courier New"/>
-        </w:rPr>
-        <w:t>)</w:t>
-      </w:r>
-    </w:p>
-    <w:p>
-      <w:pPr>
-        <w:spacing w:after="0"/>
-        <w:rPr>
-          <w:rFonts w:ascii="Courier New" w:hAnsi="Courier New" w:cs="Courier New"/>
-          <w:color w:val="FF0000"/>
-        </w:rPr>
-      </w:pPr>
-      <w:r>
-        <w:rPr>
-          <w:rFonts w:ascii="Courier New" w:hAnsi="Courier New" w:cs="Courier New"/>
-          <w:color w:val="FF0000"/>
-        </w:rPr>
-        <w:t>$ cd /exports/</w:t>
-      </w:r>
-      <w:proofErr w:type="spellStart"/>
-      <w:r>
-        <w:rPr>
-          <w:rFonts w:ascii="Courier New" w:hAnsi="Courier New" w:cs="Courier New"/>
-          <w:color w:val="FF0000"/>
-        </w:rPr>
-        <w:t>cmvm</w:t>
-      </w:r>
-      <w:proofErr w:type="spellEnd"/>
-      <w:r>
-        <w:rPr>
-          <w:rFonts w:ascii="Courier New" w:hAnsi="Courier New" w:cs="Courier New"/>
-          <w:color w:val="FF0000"/>
-        </w:rPr>
-        <w:t>/</w:t>
-      </w:r>
-      <w:proofErr w:type="spellStart"/>
-      <w:r>
-        <w:rPr>
-          <w:rFonts w:ascii="Courier New" w:hAnsi="Courier New" w:cs="Courier New"/>
-          <w:color w:val="FF0000"/>
-        </w:rPr>
-        <w:t>eddie</w:t>
-      </w:r>
-      <w:proofErr w:type="spellEnd"/>
-      <w:r>
-        <w:rPr>
-          <w:rFonts w:ascii="Courier New" w:hAnsi="Courier New" w:cs="Courier New"/>
-          <w:color w:val="FF0000"/>
-        </w:rPr>
-        <w:t>/</w:t>
-      </w:r>
-      <w:proofErr w:type="spellStart"/>
-      <w:r>
-        <w:rPr>
-          <w:rFonts w:ascii="Courier New" w:hAnsi="Courier New" w:cs="Courier New"/>
-          <w:color w:val="FF0000"/>
-        </w:rPr>
-        <w:t>eb</w:t>
-      </w:r>
-      <w:proofErr w:type="spellEnd"/>
-      <w:r>
-        <w:rPr>
-          <w:rFonts w:ascii="Courier New" w:hAnsi="Courier New" w:cs="Courier New"/>
-          <w:color w:val="FF0000"/>
-        </w:rPr>
-        <w:t>/groups/</w:t>
+        <w:t>/eb/groups/</w:t>
       </w:r>
       <w:proofErr w:type="spellStart"/>
       <w:r>
@@ -5941,11 +5813,8 @@
       </w:pPr>
       <w:r>
         <w:rPr>
-          <w:rFonts w:ascii="Courier New" w:eastAsia="Times New Roman" w:hAnsi="Courier New" w:cs="Courier New"/>
-          <w:color w:val="FF0000"/>
-          <w:sz w:val="20"/>
-          <w:szCs w:val="20"/>
-          <w:lang w:eastAsia="en-GB"/>
+          <w:rFonts w:ascii="Courier New" w:hAnsi="Courier New" w:cs="Courier New"/>
+          <w:color w:val="FF0000"/>
         </w:rPr>
         <w:t xml:space="preserve">$ </w:t>
       </w:r>
@@ -5954,7 +5823,32 @@
           <w:rFonts w:ascii="Courier New" w:hAnsi="Courier New" w:cs="Courier New"/>
           <w:color w:val="FF0000"/>
         </w:rPr>
-        <w:t>“</w:t>
+        <w:t>pip install --no-cache-</w:t>
+      </w:r>
+      <w:proofErr w:type="spellStart"/>
+      <w:proofErr w:type="gramStart"/>
+      <w:r>
+        <w:rPr>
+          <w:rFonts w:ascii="Courier New" w:hAnsi="Courier New" w:cs="Courier New"/>
+          <w:color w:val="FF0000"/>
+        </w:rPr>
+        <w:t>dir</w:t>
+      </w:r>
+      <w:proofErr w:type="spellEnd"/>
+      <w:r>
+        <w:rPr>
+          <w:rFonts w:ascii="Courier New" w:hAnsi="Courier New" w:cs="Courier New"/>
+          <w:color w:val="FF0000"/>
+        </w:rPr>
+        <w:t xml:space="preserve"> .</w:t>
+      </w:r>
+      <w:proofErr w:type="gramEnd"/>
+      <w:r>
+        <w:rPr>
+          <w:rFonts w:ascii="Courier New" w:hAnsi="Courier New" w:cs="Courier New"/>
+          <w:color w:val="FF0000"/>
+        </w:rPr>
+        <w:t>/</w:t>
       </w:r>
     </w:p>
     <w:p>
@@ -10926,7 +10820,21 @@
         <w:rPr>
           <w:lang w:eastAsia="en-GB"/>
         </w:rPr>
-        <w:t xml:space="preserve"> not have permissions to read the file. But Pooran made a .</w:t>
+        <w:t xml:space="preserve"> not have permissions to read the file. But </w:t>
+      </w:r>
+      <w:proofErr w:type="spellStart"/>
+      <w:r>
+        <w:rPr>
+          <w:lang w:eastAsia="en-GB"/>
+        </w:rPr>
+        <w:t>Pooran</w:t>
+      </w:r>
+      <w:proofErr w:type="spellEnd"/>
+      <w:r>
+        <w:rPr>
+          <w:lang w:eastAsia="en-GB"/>
+        </w:rPr>
+        <w:t xml:space="preserve"> made a .</w:t>
       </w:r>
       <w:proofErr w:type="spellStart"/>
       <w:r>
@@ -11044,20 +10952,8 @@
           <w:szCs w:val="20"/>
           <w:lang w:eastAsia="en-GB"/>
         </w:rPr>
-        <w:t xml:space="preserve">ls -d */ | while read </w:t>
-      </w:r>
-      <w:proofErr w:type="gramStart"/>
-      <w:r>
-        <w:rPr>
-          <w:rFonts w:ascii="Courier New" w:eastAsia="Times New Roman" w:hAnsi="Courier New" w:cs="Courier New"/>
-          <w:color w:val="FF5050"/>
-          <w:sz w:val="20"/>
-          <w:szCs w:val="20"/>
-          <w:lang w:eastAsia="en-GB"/>
-        </w:rPr>
-        <w:t>DIR;</w:t>
-      </w:r>
-      <w:proofErr w:type="gramEnd"/>
+        <w:t>ls -d */ | while read DIR;</w:t>
+      </w:r>
     </w:p>
     <w:p>
       <w:pPr>
@@ -14501,21 +14397,7 @@
         <w:rPr>
           <w:rFonts w:cstheme="minorHAnsi"/>
         </w:rPr>
-        <w:t>/</w:t>
-      </w:r>
-      <w:proofErr w:type="spellStart"/>
-      <w:r>
-        <w:rPr>
-          <w:rFonts w:cstheme="minorHAnsi"/>
-        </w:rPr>
-        <w:t>eb</w:t>
-      </w:r>
-      <w:proofErr w:type="spellEnd"/>
-      <w:r>
-        <w:rPr>
-          <w:rFonts w:cstheme="minorHAnsi"/>
-        </w:rPr>
-        <w:t>/groups/</w:t>
+        <w:t>/eb/groups/</w:t>
       </w:r>
       <w:proofErr w:type="spellStart"/>
       <w:r>
@@ -14830,23 +14712,7 @@
           <w:rStyle w:val="HTMLCode"/>
           <w:color w:val="FF5050"/>
         </w:rPr>
-        <w:t>/</w:t>
-      </w:r>
-      <w:proofErr w:type="spellStart"/>
-      <w:r>
-        <w:rPr>
-          <w:rStyle w:val="HTMLCode"/>
-          <w:color w:val="FF5050"/>
-        </w:rPr>
-        <w:t>eb</w:t>
-      </w:r>
-      <w:proofErr w:type="spellEnd"/>
-      <w:r>
-        <w:rPr>
-          <w:rStyle w:val="HTMLCode"/>
-          <w:color w:val="FF5050"/>
-        </w:rPr>
-        <w:t>/groups/</w:t>
+        <w:t>/eb/groups/</w:t>
       </w:r>
       <w:proofErr w:type="spellStart"/>
       <w:r>
@@ -15291,7 +15157,15 @@
           <w:rStyle w:val="HTMLCode"/>
           <w:color w:val="FF5050"/>
         </w:rPr>
-        <w:t xml:space="preserve"> ${FQ_</w:t>
+        <w:t xml:space="preserve"> ${</w:t>
+      </w:r>
+      <w:proofErr w:type="spellStart"/>
+      <w:r>
+        <w:rPr>
+          <w:rStyle w:val="HTMLCode"/>
+          <w:color w:val="FF5050"/>
+        </w:rPr>
+        <w:t>FQ_</w:t>
       </w:r>
       <w:proofErr w:type="gramStart"/>
       <w:r>
@@ -15299,7 +15173,15 @@
           <w:rStyle w:val="HTMLCode"/>
           <w:color w:val="FF5050"/>
         </w:rPr>
-        <w:t>DIR}split</w:t>
+        <w:t>DIR</w:t>
+      </w:r>
+      <w:proofErr w:type="spellEnd"/>
+      <w:r>
+        <w:rPr>
+          <w:rStyle w:val="HTMLCode"/>
+          <w:color w:val="FF5050"/>
+        </w:rPr>
+        <w:t>}split</w:t>
       </w:r>
       <w:proofErr w:type="gramEnd"/>
       <w:r>
@@ -16112,27 +15994,7 @@
           <w:sz w:val="20"/>
           <w:szCs w:val="20"/>
         </w:rPr>
-        <w:t>/</w:t>
-      </w:r>
-      <w:proofErr w:type="spellStart"/>
-      <w:r>
-        <w:rPr>
-          <w:rFonts w:ascii="Courier New" w:hAnsi="Courier New" w:cs="Courier New"/>
-          <w:color w:val="FF0000"/>
-          <w:sz w:val="20"/>
-          <w:szCs w:val="20"/>
-        </w:rPr>
-        <w:t>eb</w:t>
-      </w:r>
-      <w:proofErr w:type="spellEnd"/>
-      <w:r>
-        <w:rPr>
-          <w:rFonts w:ascii="Courier New" w:hAnsi="Courier New" w:cs="Courier New"/>
-          <w:color w:val="FF0000"/>
-          <w:sz w:val="20"/>
-          <w:szCs w:val="20"/>
-        </w:rPr>
-        <w:t>/groups/</w:t>
+        <w:t>/eb/groups/</w:t>
       </w:r>
       <w:proofErr w:type="spellStart"/>
       <w:r>
@@ -17274,7 +17136,15 @@
       <w:proofErr w:type="spellEnd"/>
       <w:proofErr w:type="gramEnd"/>
       <w:r>
-        <w:t xml:space="preserve"> (FASTA genome assembly) and the .</w:t>
+        <w:t xml:space="preserve"> (</w:t>
+      </w:r>
+      <w:proofErr w:type="spellStart"/>
+      <w:r>
+        <w:t>FASTA</w:t>
+      </w:r>
+      <w:proofErr w:type="spellEnd"/>
+      <w:r>
+        <w:t xml:space="preserve"> genome assembly) and the .</w:t>
       </w:r>
       <w:proofErr w:type="spellStart"/>
       <w:r>
@@ -18146,15 +18016,7 @@
       </w:r>
       <w:proofErr w:type="spellEnd"/>
       <w:r>
-        <w:t xml:space="preserve"> gene annotation </w:t>
-      </w:r>
-      <w:proofErr w:type="gramStart"/>
-      <w:r>
-        <w:t>file, and</w:t>
-      </w:r>
-      <w:proofErr w:type="gramEnd"/>
-      <w:r>
-        <w:t xml:space="preserve"> would not work with gff3 format. Fortunately our file is </w:t>
+        <w:t xml:space="preserve"> gene annotation file, and would not work with gff3 format. Fortunately our file is </w:t>
       </w:r>
       <w:proofErr w:type="gramStart"/>
       <w:r>
@@ -18909,7 +18771,15 @@
       </w:r>
       <w:proofErr w:type="spellEnd"/>
       <w:r>
-        <w:t xml:space="preserve"> GTFs, while "type" is more commonly used in </w:t>
+        <w:t xml:space="preserve"> </w:t>
+      </w:r>
+      <w:proofErr w:type="spellStart"/>
+      <w:r>
+        <w:t>GTFs</w:t>
+      </w:r>
+      <w:proofErr w:type="spellEnd"/>
+      <w:r>
+        <w:t xml:space="preserve">, while "type" is more commonly used in </w:t>
       </w:r>
       <w:proofErr w:type="spellStart"/>
       <w:r>
@@ -18917,7 +18787,15 @@
       </w:r>
       <w:proofErr w:type="spellEnd"/>
       <w:r>
-        <w:t xml:space="preserve"> GTFs.</w:t>
+        <w:t xml:space="preserve"> </w:t>
+      </w:r>
+      <w:proofErr w:type="spellStart"/>
+      <w:r>
+        <w:t>GTFs</w:t>
+      </w:r>
+      <w:proofErr w:type="spellEnd"/>
+      <w:r>
+        <w:t>.</w:t>
       </w:r>
     </w:p>
     <w:p>
@@ -19268,7 +19146,15 @@
         <w:spacing w:before="100" w:beforeAutospacing="1" w:after="100" w:afterAutospacing="1" w:line="240" w:lineRule="auto"/>
       </w:pPr>
       <w:r>
-        <w:t xml:space="preserve">Just like WSSV, </w:t>
+        <w:t xml:space="preserve">Just like </w:t>
+      </w:r>
+      <w:proofErr w:type="spellStart"/>
+      <w:r>
+        <w:t>WSSV</w:t>
+      </w:r>
+      <w:proofErr w:type="spellEnd"/>
+      <w:r>
+        <w:t xml:space="preserve">, </w:t>
       </w:r>
       <w:proofErr w:type="gramStart"/>
       <w:r>
@@ -21014,15 +20900,7 @@
       </w:r>
       <w:proofErr w:type="spellEnd"/>
       <w:r>
-        <w:t>/</w:t>
-      </w:r>
-      <w:proofErr w:type="spellStart"/>
-      <w:r>
-        <w:t>eb</w:t>
-      </w:r>
-      <w:proofErr w:type="spellEnd"/>
-      <w:r>
-        <w:t>/groups/</w:t>
+        <w:t>/eb/groups/</w:t>
       </w:r>
       <w:proofErr w:type="spellStart"/>
       <w:r>
@@ -23208,15 +23086,7 @@
         <w:t>dd</w:t>
       </w:r>
       <w:r>
-        <w:t xml:space="preserve"> the following command in the script </w:t>
-      </w:r>
-      <w:proofErr w:type="gramStart"/>
-      <w:r>
-        <w:t>file</w:t>
-      </w:r>
-      <w:proofErr w:type="gramEnd"/>
-      <w:r>
-        <w:t xml:space="preserve"> so it goes to those nodes: </w:t>
+        <w:t xml:space="preserve"> the following command in the script file so it goes to those nodes: </w:t>
       </w:r>
       <w:r>
         <w:rPr>
@@ -23335,9 +23205,20 @@
           <w:sz w:val="22"/>
           <w:szCs w:val="22"/>
         </w:rPr>
-        <w:t xml:space="preserve">If you’d requested 16 cores, with 24GB per core, then your jobs would have started much quicker (and hence completed sooner). The reason for that is that we have many (many) times more nodes with 16 cores than we do with 32, 40 or 80 (the other sizes available). Obviously an 18-core job can’t run on a 16-core node so by asking for that, you are restricting yourself to a fraction of what Eddie has available and you </w:t>
-      </w:r>
-      <w:proofErr w:type="gramStart"/>
+        <w:t>If you’d requested 16 cores, with 24GB per core, then your jobs would have started much quicker (and hence completed sooner). The reason for that is that we have many (many) times more nodes with 16 cores than we do with 32, 40 or 80 (the other sizes available). Obviously an 18-core job can’t run on a 16-core node so by asking for that, you are restricting yourself to a fraction of what Eddie has available and you have to wait for a slot to become available on that small fraction.</w:t>
+      </w:r>
+    </w:p>
+    <w:p>
+      <w:pPr>
+        <w:pStyle w:val="NormalWeb"/>
+        <w:spacing w:before="0" w:beforeAutospacing="0" w:after="0" w:afterAutospacing="0"/>
+        <w:jc w:val="both"/>
+        <w:rPr>
+          <w:rFonts w:ascii="Aptos" w:hAnsi="Aptos"/>
+          <w:i/>
+          <w:iCs/>
+        </w:rPr>
+      </w:pPr>
       <w:r>
         <w:rPr>
           <w:rFonts w:ascii="Aptos" w:hAnsi="Aptos"/>
@@ -23346,9 +23227,20 @@
           <w:sz w:val="22"/>
           <w:szCs w:val="22"/>
         </w:rPr>
-        <w:t>have to</w:t>
-      </w:r>
-      <w:proofErr w:type="gramEnd"/>
+        <w:t> </w:t>
+      </w:r>
+    </w:p>
+    <w:p>
+      <w:pPr>
+        <w:pStyle w:val="NormalWeb"/>
+        <w:spacing w:before="0" w:beforeAutospacing="0" w:after="0" w:afterAutospacing="0"/>
+        <w:jc w:val="both"/>
+        <w:rPr>
+          <w:rFonts w:ascii="Aptos" w:hAnsi="Aptos"/>
+          <w:i/>
+          <w:iCs/>
+        </w:rPr>
+      </w:pPr>
       <w:r>
         <w:rPr>
           <w:rFonts w:ascii="Aptos" w:hAnsi="Aptos"/>
@@ -23357,73 +23249,7 @@
           <w:sz w:val="22"/>
           <w:szCs w:val="22"/>
         </w:rPr>
-        <w:t xml:space="preserve"> wait for a slot to become available on that small fraction.</w:t>
-      </w:r>
-    </w:p>
-    <w:p>
-      <w:pPr>
-        <w:pStyle w:val="NormalWeb"/>
-        <w:spacing w:before="0" w:beforeAutospacing="0" w:after="0" w:afterAutospacing="0"/>
-        <w:jc w:val="both"/>
-        <w:rPr>
-          <w:rFonts w:ascii="Aptos" w:hAnsi="Aptos"/>
-          <w:i/>
-          <w:iCs/>
-        </w:rPr>
-      </w:pPr>
-      <w:r>
-        <w:rPr>
-          <w:rFonts w:ascii="Aptos" w:hAnsi="Aptos"/>
-          <w:i/>
-          <w:iCs/>
-          <w:sz w:val="22"/>
-          <w:szCs w:val="22"/>
-        </w:rPr>
-        <w:t> </w:t>
-      </w:r>
-    </w:p>
-    <w:p>
-      <w:pPr>
-        <w:pStyle w:val="NormalWeb"/>
-        <w:spacing w:before="0" w:beforeAutospacing="0" w:after="0" w:afterAutospacing="0"/>
-        <w:jc w:val="both"/>
-        <w:rPr>
-          <w:rFonts w:ascii="Aptos" w:hAnsi="Aptos"/>
-          <w:i/>
-          <w:iCs/>
-        </w:rPr>
-      </w:pPr>
-      <w:r>
-        <w:rPr>
-          <w:rFonts w:ascii="Aptos" w:hAnsi="Aptos"/>
-          <w:i/>
-          <w:iCs/>
-          <w:sz w:val="22"/>
-          <w:szCs w:val="22"/>
-        </w:rPr>
-        <w:t xml:space="preserve">Having 18 cores might make the job run a small amount quicker once it’s started, but if you </w:t>
-      </w:r>
-      <w:proofErr w:type="gramStart"/>
-      <w:r>
-        <w:rPr>
-          <w:rFonts w:ascii="Aptos" w:hAnsi="Aptos"/>
-          <w:i/>
-          <w:iCs/>
-          <w:sz w:val="22"/>
-          <w:szCs w:val="22"/>
-        </w:rPr>
-        <w:t>have to</w:t>
-      </w:r>
-      <w:proofErr w:type="gramEnd"/>
-      <w:r>
-        <w:rPr>
-          <w:rFonts w:ascii="Aptos" w:hAnsi="Aptos"/>
-          <w:i/>
-          <w:iCs/>
-          <w:sz w:val="22"/>
-          <w:szCs w:val="22"/>
-        </w:rPr>
-        <w:t xml:space="preserve"> wait a week for the job to actually start then it will be much slower overall.”</w:t>
+        <w:t>Having 18 cores might make the job run a small amount quicker once it’s started, but if you have to wait a week for the job to actually start then it will be much slower overall.”</w:t>
       </w:r>
     </w:p>
     <w:p>
@@ -23535,18 +23361,18 @@
         <w:pStyle w:val="NormalWeb"/>
       </w:pPr>
       <w:r>
+        <w:t>Script file:</w:t>
+      </w:r>
+    </w:p>
+    <w:p>
+      <w:pPr>
+        <w:pStyle w:val="NormalWeb"/>
+      </w:pPr>
+      <w:r>
+        <w:rPr>
+          <w:highlight w:val="yellow"/>
+        </w:rPr>
         <w:lastRenderedPageBreak/>
-        <w:t>Script file:</w:t>
-      </w:r>
-    </w:p>
-    <w:p>
-      <w:pPr>
-        <w:pStyle w:val="NormalWeb"/>
-      </w:pPr>
-      <w:r>
-        <w:rPr>
-          <w:highlight w:val="yellow"/>
-        </w:rPr>
         <w:t>…/</w:t>
       </w:r>
     </w:p>
@@ -25113,7 +24939,6 @@
           <w:szCs w:val="24"/>
           <w:lang w:eastAsia="en-GB"/>
         </w:rPr>
-        <w:lastRenderedPageBreak/>
         <w:t xml:space="preserve">NO NEED For </w:t>
       </w:r>
       <w:proofErr w:type="spellStart"/>
@@ -25203,6 +25028,7 @@
           <w:szCs w:val="24"/>
           <w:lang w:eastAsia="en-GB"/>
         </w:rPr>
+        <w:lastRenderedPageBreak/>
         <w:t>BUT WE WANT TO FORMAT THE FILE FOR UNIX:</w:t>
       </w:r>
     </w:p>
@@ -25413,15 +25239,7 @@
       </w:r>
       <w:proofErr w:type="spellEnd"/>
       <w:r>
-        <w:t>/</w:t>
-      </w:r>
-      <w:proofErr w:type="spellStart"/>
-      <w:r>
-        <w:t>eb</w:t>
-      </w:r>
-      <w:proofErr w:type="spellEnd"/>
-      <w:r>
-        <w:t>/groups/</w:t>
+        <w:t>/eb/groups/</w:t>
       </w:r>
       <w:proofErr w:type="spellStart"/>
       <w:r>
@@ -25628,35 +25446,35 @@
         <w:rPr>
           <w:rStyle w:val="ui-provider"/>
         </w:rPr>
+        <w:t>Combine all files from the results</w:t>
+      </w:r>
+      <w:r>
+        <w:rPr>
+          <w:rStyle w:val="ui-provider"/>
+        </w:rPr>
+        <w:t xml:space="preserve"> (~5min)</w:t>
+      </w:r>
+      <w:r>
+        <w:rPr>
+          <w:rStyle w:val="ui-provider"/>
+        </w:rPr>
+        <w:t xml:space="preserve"> </w:t>
+      </w:r>
+    </w:p>
+    <w:p/>
+    <w:p>
+      <w:pPr>
+        <w:rPr>
+          <w:rStyle w:val="ui-provider"/>
+        </w:rPr>
+      </w:pPr>
+      <w:r>
+        <w:rPr>
+          <w:rStyle w:val="HTMLCode"/>
+          <w:rFonts w:eastAsiaTheme="minorHAnsi"/>
+          <w:color w:val="FF0000"/>
+        </w:rPr>
         <w:lastRenderedPageBreak/>
-        <w:t>Combine all files from the results</w:t>
-      </w:r>
-      <w:r>
-        <w:rPr>
-          <w:rStyle w:val="ui-provider"/>
-        </w:rPr>
-        <w:t xml:space="preserve"> (~5min)</w:t>
-      </w:r>
-      <w:r>
-        <w:rPr>
-          <w:rStyle w:val="ui-provider"/>
-        </w:rPr>
-        <w:t xml:space="preserve"> </w:t>
-      </w:r>
-    </w:p>
-    <w:p/>
-    <w:p>
-      <w:pPr>
-        <w:rPr>
-          <w:rStyle w:val="ui-provider"/>
-        </w:rPr>
-      </w:pPr>
-      <w:r>
-        <w:rPr>
-          <w:rStyle w:val="HTMLCode"/>
-          <w:rFonts w:eastAsiaTheme="minorHAnsi"/>
-          <w:color w:val="FF0000"/>
-        </w:rPr>
         <w:t>$ nano sublibs</w:t>
       </w:r>
       <w:r>
@@ -26820,19 +26638,61 @@
         <w:pStyle w:val="Heading3"/>
       </w:pPr>
       <w:r>
+        <w:t xml:space="preserve">Move the end files from the </w:t>
+      </w:r>
+      <w:proofErr w:type="spellStart"/>
+      <w:r>
+        <w:t>combined_shrimp</w:t>
+      </w:r>
+      <w:proofErr w:type="spellEnd"/>
+      <w:r>
+        <w:t xml:space="preserve"> directory onto datastore</w:t>
+      </w:r>
+      <w:r>
+        <w:t xml:space="preserve"> &amp; bean </w:t>
+      </w:r>
+      <w:proofErr w:type="spellStart"/>
+      <w:r>
+        <w:t>eddie</w:t>
+      </w:r>
+      <w:proofErr w:type="spellEnd"/>
+      <w:r>
+        <w:t xml:space="preserve"> grp</w:t>
+      </w:r>
+      <w:r>
+        <w:t>:</w:t>
+      </w:r>
+    </w:p>
+    <w:p/>
+    <w:p>
+      <w:r>
         <w:lastRenderedPageBreak/>
-        <w:t xml:space="preserve">Move the end files from the </w:t>
-      </w:r>
-      <w:proofErr w:type="spellStart"/>
-      <w:r>
-        <w:t>combined_shrimp</w:t>
-      </w:r>
-      <w:proofErr w:type="spellEnd"/>
-      <w:r>
-        <w:t xml:space="preserve"> directory onto datastore</w:t>
-      </w:r>
-      <w:r>
-        <w:t xml:space="preserve"> &amp; bean </w:t>
+        <w:t>From: /exports/eddie/scratch/s2117972/Parse_app/analysis/combined_shrimp</w:t>
+      </w:r>
+      <w:r>
+        <w:t>_WSSV</w:t>
+      </w:r>
+      <w:r>
+        <w:t>/</w:t>
+      </w:r>
+    </w:p>
+    <w:p>
+      <w:r>
+        <w:t>To</w:t>
+      </w:r>
+      <w:r>
+        <w:t>-backup 1</w:t>
+      </w:r>
+      <w:r>
+        <w:t>: /exports/</w:t>
+      </w:r>
+      <w:proofErr w:type="spellStart"/>
+      <w:r>
+        <w:t>cmvm</w:t>
+      </w:r>
+      <w:proofErr w:type="spellEnd"/>
+      <w:r>
+        <w:t>/</w:t>
       </w:r>
       <w:proofErr w:type="spellStart"/>
       <w:r>
@@ -26840,368 +26700,282 @@
       </w:r>
       <w:proofErr w:type="spellEnd"/>
       <w:r>
-        <w:t xml:space="preserve"> grp</w:t>
-      </w:r>
-      <w:r>
-        <w:t>:</w:t>
+        <w:t>/eb/groups/</w:t>
+      </w:r>
+      <w:proofErr w:type="spellStart"/>
+      <w:r>
+        <w:t>bean_grp</w:t>
+      </w:r>
+      <w:proofErr w:type="spellEnd"/>
+      <w:r>
+        <w:t>/</w:t>
+      </w:r>
+      <w:proofErr w:type="spellStart"/>
+      <w:r>
+        <w:t>Alex_F</w:t>
+      </w:r>
+      <w:proofErr w:type="spellEnd"/>
+      <w:r>
+        <w:t>/</w:t>
+      </w:r>
+      <w:proofErr w:type="spellStart"/>
+      <w:r>
+        <w:t>Parse_Eddie_out</w:t>
+      </w:r>
+      <w:proofErr w:type="spellEnd"/>
+      <w:r>
+        <w:t>/</w:t>
+      </w:r>
+    </w:p>
+    <w:p>
+      <w:r>
+        <w:t xml:space="preserve">To-backup 2: </w:t>
+      </w:r>
+      <w:r>
+        <w:t>/exports/cmvm/datastore/eb/groups/bean_grp/Alex_F/shrimp_WSSV_parse</w:t>
+      </w:r>
+      <w:r>
+        <w:t>/</w:t>
       </w:r>
     </w:p>
     <w:p/>
     <w:p>
       <w:r>
-        <w:t>From: /exports/eddie/scratch/s2117972/Parse_app/analysis/combined_shrimp</w:t>
-      </w:r>
-      <w:r>
-        <w:t>_WSSV</w:t>
-      </w:r>
-      <w:r>
+        <w:t xml:space="preserve">First log into the staging nodes and then go to the destination locations and make the “shrimp_WSSV_parse_v2” folders using $ </w:t>
+      </w:r>
+      <w:proofErr w:type="spellStart"/>
+      <w:r>
+        <w:t>mkdir</w:t>
+      </w:r>
+      <w:proofErr w:type="spellEnd"/>
+      <w:r>
+        <w:t xml:space="preserve"> command </w:t>
+      </w:r>
+    </w:p>
+    <w:p>
+      <w:pPr>
+        <w:rPr>
+          <w:rStyle w:val="HTMLCode"/>
+          <w:rFonts w:eastAsiaTheme="minorHAnsi"/>
+          <w:color w:val="FF0000"/>
+        </w:rPr>
+      </w:pPr>
+      <w:r>
+        <w:rPr>
+          <w:rStyle w:val="HTMLCode"/>
+          <w:rFonts w:eastAsiaTheme="minorHAnsi"/>
+          <w:color w:val="FF0000"/>
+        </w:rPr>
+        <w:t xml:space="preserve">$ </w:t>
+      </w:r>
+      <w:proofErr w:type="spellStart"/>
+      <w:r>
+        <w:rPr>
+          <w:rStyle w:val="HTMLCode"/>
+          <w:rFonts w:eastAsiaTheme="minorHAnsi"/>
+          <w:color w:val="FF0000"/>
+        </w:rPr>
+        <w:t>qlogin</w:t>
+      </w:r>
+      <w:proofErr w:type="spellEnd"/>
+      <w:r>
+        <w:rPr>
+          <w:rStyle w:val="HTMLCode"/>
+          <w:rFonts w:eastAsiaTheme="minorHAnsi"/>
+          <w:color w:val="FF0000"/>
+        </w:rPr>
+        <w:t xml:space="preserve"> -q staging</w:t>
+      </w:r>
+    </w:p>
+    <w:p>
+      <w:pPr>
+        <w:rPr>
+          <w:rStyle w:val="HTMLCode"/>
+          <w:rFonts w:eastAsiaTheme="minorHAnsi"/>
+          <w:color w:val="FF0000"/>
+        </w:rPr>
+      </w:pPr>
+      <w:r>
+        <w:rPr>
+          <w:rStyle w:val="HTMLCode"/>
+          <w:rFonts w:eastAsiaTheme="minorHAnsi"/>
+          <w:color w:val="FF0000"/>
+        </w:rPr>
+        <w:t xml:space="preserve">$ cd </w:t>
+      </w:r>
+      <w:r>
+        <w:rPr>
+          <w:rStyle w:val="HTMLCode"/>
+          <w:rFonts w:eastAsiaTheme="minorHAnsi"/>
+          <w:color w:val="FF0000"/>
+        </w:rPr>
+        <w:t>/exports/</w:t>
+      </w:r>
+      <w:proofErr w:type="spellStart"/>
+      <w:r>
+        <w:rPr>
+          <w:rStyle w:val="HTMLCode"/>
+          <w:rFonts w:eastAsiaTheme="minorHAnsi"/>
+          <w:color w:val="FF0000"/>
+        </w:rPr>
+        <w:t>cmvm</w:t>
+      </w:r>
+      <w:proofErr w:type="spellEnd"/>
+      <w:r>
+        <w:rPr>
+          <w:rStyle w:val="HTMLCode"/>
+          <w:rFonts w:eastAsiaTheme="minorHAnsi"/>
+          <w:color w:val="FF0000"/>
+        </w:rPr>
         <w:t>/</w:t>
       </w:r>
-    </w:p>
-    <w:p>
-      <w:r>
-        <w:t>To</w:t>
-      </w:r>
-      <w:r>
-        <w:t>-backup 1</w:t>
-      </w:r>
-      <w:r>
-        <w:t>: /exports/</w:t>
-      </w:r>
-      <w:proofErr w:type="spellStart"/>
-      <w:r>
+      <w:proofErr w:type="spellStart"/>
+      <w:r>
+        <w:rPr>
+          <w:rStyle w:val="HTMLCode"/>
+          <w:rFonts w:eastAsiaTheme="minorHAnsi"/>
+          <w:color w:val="FF0000"/>
+        </w:rPr>
+        <w:t>eddie</w:t>
+      </w:r>
+      <w:proofErr w:type="spellEnd"/>
+      <w:r>
+        <w:rPr>
+          <w:rStyle w:val="HTMLCode"/>
+          <w:rFonts w:eastAsiaTheme="minorHAnsi"/>
+          <w:color w:val="FF0000"/>
+        </w:rPr>
+        <w:t>/eb/groups/</w:t>
+      </w:r>
+      <w:proofErr w:type="spellStart"/>
+      <w:r>
+        <w:rPr>
+          <w:rStyle w:val="HTMLCode"/>
+          <w:rFonts w:eastAsiaTheme="minorHAnsi"/>
+          <w:color w:val="FF0000"/>
+        </w:rPr>
+        <w:t>bean_grp</w:t>
+      </w:r>
+      <w:proofErr w:type="spellEnd"/>
+      <w:r>
+        <w:rPr>
+          <w:rStyle w:val="HTMLCode"/>
+          <w:rFonts w:eastAsiaTheme="minorHAnsi"/>
+          <w:color w:val="FF0000"/>
+        </w:rPr>
+        <w:t>/</w:t>
+      </w:r>
+      <w:proofErr w:type="spellStart"/>
+      <w:r>
+        <w:rPr>
+          <w:rStyle w:val="HTMLCode"/>
+          <w:rFonts w:eastAsiaTheme="minorHAnsi"/>
+          <w:color w:val="FF0000"/>
+        </w:rPr>
+        <w:t>Alex_F</w:t>
+      </w:r>
+      <w:proofErr w:type="spellEnd"/>
+      <w:r>
+        <w:rPr>
+          <w:rStyle w:val="HTMLCode"/>
+          <w:rFonts w:eastAsiaTheme="minorHAnsi"/>
+          <w:color w:val="FF0000"/>
+        </w:rPr>
+        <w:t>/</w:t>
+      </w:r>
+    </w:p>
+    <w:p>
+      <w:pPr>
+        <w:rPr>
+          <w:rStyle w:val="HTMLCode"/>
+          <w:rFonts w:eastAsiaTheme="minorHAnsi"/>
+          <w:color w:val="FF0000"/>
+        </w:rPr>
+      </w:pPr>
+      <w:r>
+        <w:rPr>
+          <w:rStyle w:val="HTMLCode"/>
+          <w:rFonts w:eastAsiaTheme="minorHAnsi"/>
+          <w:color w:val="FF0000"/>
+        </w:rPr>
+        <w:t xml:space="preserve">$ </w:t>
+      </w:r>
+      <w:proofErr w:type="spellStart"/>
+      <w:r>
+        <w:rPr>
+          <w:rStyle w:val="HTMLCode"/>
+          <w:rFonts w:eastAsiaTheme="minorHAnsi"/>
+          <w:color w:val="FF0000"/>
+        </w:rPr>
+        <w:t>mkdir</w:t>
+      </w:r>
+      <w:proofErr w:type="spellEnd"/>
+      <w:r>
+        <w:rPr>
+          <w:rStyle w:val="HTMLCode"/>
+          <w:rFonts w:eastAsiaTheme="minorHAnsi"/>
+          <w:color w:val="FF0000"/>
+        </w:rPr>
+        <w:t xml:space="preserve"> </w:t>
+      </w:r>
+      <w:r>
+        <w:rPr>
+          <w:rStyle w:val="HTMLCode"/>
+          <w:rFonts w:eastAsiaTheme="minorHAnsi"/>
+          <w:color w:val="FF0000"/>
+        </w:rPr>
+        <w:t>Parse_Eddie_out</w:t>
+      </w:r>
+      <w:r>
+        <w:rPr>
+          <w:rStyle w:val="HTMLCode"/>
+          <w:rFonts w:eastAsiaTheme="minorHAnsi"/>
+          <w:color w:val="FF0000"/>
+        </w:rPr>
+        <w:t>_v2</w:t>
+      </w:r>
+    </w:p>
+    <w:p>
+      <w:pPr>
+        <w:rPr>
+          <w:rStyle w:val="HTMLCode"/>
+          <w:rFonts w:eastAsiaTheme="minorHAnsi"/>
+          <w:color w:val="FF0000"/>
+        </w:rPr>
+      </w:pPr>
+      <w:r>
+        <w:rPr>
+          <w:rStyle w:val="HTMLCode"/>
+          <w:rFonts w:eastAsiaTheme="minorHAnsi"/>
+          <w:color w:val="FF0000"/>
+        </w:rPr>
+        <w:t xml:space="preserve">$ cd </w:t>
+      </w:r>
+      <w:r>
+        <w:rPr>
+          <w:rStyle w:val="HTMLCode"/>
+          <w:rFonts w:eastAsiaTheme="minorHAnsi"/>
+          <w:color w:val="FF0000"/>
+        </w:rPr>
+        <w:t>/exports/</w:t>
+      </w:r>
+      <w:proofErr w:type="spellStart"/>
+      <w:r>
+        <w:rPr>
+          <w:rStyle w:val="HTMLCode"/>
+          <w:rFonts w:eastAsiaTheme="minorHAnsi"/>
+          <w:color w:val="FF0000"/>
+        </w:rPr>
         <w:t>cmvm</w:t>
       </w:r>
       <w:proofErr w:type="spellEnd"/>
       <w:r>
-        <w:t>/</w:t>
-      </w:r>
-      <w:proofErr w:type="spellStart"/>
-      <w:r>
-        <w:t>eddie</w:t>
-      </w:r>
-      <w:proofErr w:type="spellEnd"/>
-      <w:r>
-        <w:t>/</w:t>
-      </w:r>
-      <w:proofErr w:type="spellStart"/>
-      <w:r>
-        <w:t>eb</w:t>
-      </w:r>
-      <w:proofErr w:type="spellEnd"/>
-      <w:r>
-        <w:t>/groups/</w:t>
-      </w:r>
-      <w:proofErr w:type="spellStart"/>
-      <w:r>
-        <w:t>bean_grp</w:t>
-      </w:r>
-      <w:proofErr w:type="spellEnd"/>
-      <w:r>
-        <w:t>/</w:t>
-      </w:r>
-      <w:proofErr w:type="spellStart"/>
-      <w:r>
-        <w:t>Alex_F</w:t>
-      </w:r>
-      <w:proofErr w:type="spellEnd"/>
-      <w:r>
-        <w:t>/</w:t>
-      </w:r>
-      <w:proofErr w:type="spellStart"/>
-      <w:r>
-        <w:t>Parse_Eddie_out</w:t>
-      </w:r>
-      <w:proofErr w:type="spellEnd"/>
-      <w:r>
-        <w:t>/</w:t>
-      </w:r>
-    </w:p>
-    <w:p>
-      <w:r>
-        <w:t xml:space="preserve">To-backup 2: </w:t>
-      </w:r>
-      <w:r>
-        <w:t>/exports/cmvm/datastore/eb/groups/bean_grp/Alex_F/shrimp_WSSV_parse</w:t>
-      </w:r>
-      <w:r>
-        <w:t>/</w:t>
-      </w:r>
-    </w:p>
-    <w:p/>
-    <w:p>
-      <w:r>
-        <w:t xml:space="preserve">First log into the staging nodes and then go to the destination locations and make the “shrimp_WSSV_parse_v2” folders using $ </w:t>
-      </w:r>
-      <w:proofErr w:type="spellStart"/>
-      <w:r>
-        <w:t>mkdir</w:t>
-      </w:r>
-      <w:proofErr w:type="spellEnd"/>
-      <w:r>
-        <w:t xml:space="preserve"> command </w:t>
-      </w:r>
-    </w:p>
-    <w:p>
-      <w:pPr>
         <w:rPr>
           <w:rStyle w:val="HTMLCode"/>
           <w:rFonts w:eastAsiaTheme="minorHAnsi"/>
           <w:color w:val="FF0000"/>
         </w:rPr>
-      </w:pPr>
-      <w:r>
-        <w:rPr>
-          <w:rStyle w:val="HTMLCode"/>
-          <w:rFonts w:eastAsiaTheme="minorHAnsi"/>
-          <w:color w:val="FF0000"/>
-        </w:rPr>
-        <w:t xml:space="preserve">$ </w:t>
-      </w:r>
-      <w:proofErr w:type="spellStart"/>
-      <w:r>
-        <w:rPr>
-          <w:rStyle w:val="HTMLCode"/>
-          <w:rFonts w:eastAsiaTheme="minorHAnsi"/>
-          <w:color w:val="FF0000"/>
-        </w:rPr>
-        <w:t>qlogin</w:t>
-      </w:r>
-      <w:proofErr w:type="spellEnd"/>
-      <w:r>
-        <w:rPr>
-          <w:rStyle w:val="HTMLCode"/>
-          <w:rFonts w:eastAsiaTheme="minorHAnsi"/>
-          <w:color w:val="FF0000"/>
-        </w:rPr>
-        <w:t xml:space="preserve"> -q staging</w:t>
-      </w:r>
-    </w:p>
-    <w:p>
-      <w:pPr>
-        <w:rPr>
-          <w:rStyle w:val="HTMLCode"/>
-          <w:rFonts w:eastAsiaTheme="minorHAnsi"/>
-          <w:color w:val="FF0000"/>
-        </w:rPr>
-      </w:pPr>
-      <w:r>
-        <w:rPr>
-          <w:rStyle w:val="HTMLCode"/>
-          <w:rFonts w:eastAsiaTheme="minorHAnsi"/>
-          <w:color w:val="FF0000"/>
-        </w:rPr>
-        <w:t xml:space="preserve">$ cd </w:t>
-      </w:r>
-      <w:r>
-        <w:rPr>
-          <w:rStyle w:val="HTMLCode"/>
-          <w:rFonts w:eastAsiaTheme="minorHAnsi"/>
-          <w:color w:val="FF0000"/>
-        </w:rPr>
-        <w:t>/exports/</w:t>
-      </w:r>
-      <w:proofErr w:type="spellStart"/>
-      <w:r>
-        <w:rPr>
-          <w:rStyle w:val="HTMLCode"/>
-          <w:rFonts w:eastAsiaTheme="minorHAnsi"/>
-          <w:color w:val="FF0000"/>
-        </w:rPr>
-        <w:t>cmvm</w:t>
-      </w:r>
-      <w:proofErr w:type="spellEnd"/>
-      <w:r>
-        <w:rPr>
-          <w:rStyle w:val="HTMLCode"/>
-          <w:rFonts w:eastAsiaTheme="minorHAnsi"/>
-          <w:color w:val="FF0000"/>
-        </w:rPr>
-        <w:t>/</w:t>
-      </w:r>
-      <w:proofErr w:type="spellStart"/>
-      <w:r>
-        <w:rPr>
-          <w:rStyle w:val="HTMLCode"/>
-          <w:rFonts w:eastAsiaTheme="minorHAnsi"/>
-          <w:color w:val="FF0000"/>
-        </w:rPr>
-        <w:t>eddie</w:t>
-      </w:r>
-      <w:proofErr w:type="spellEnd"/>
-      <w:r>
-        <w:rPr>
-          <w:rStyle w:val="HTMLCode"/>
-          <w:rFonts w:eastAsiaTheme="minorHAnsi"/>
-          <w:color w:val="FF0000"/>
-        </w:rPr>
-        <w:t>/</w:t>
-      </w:r>
-      <w:proofErr w:type="spellStart"/>
-      <w:r>
-        <w:rPr>
-          <w:rStyle w:val="HTMLCode"/>
-          <w:rFonts w:eastAsiaTheme="minorHAnsi"/>
-          <w:color w:val="FF0000"/>
-        </w:rPr>
-        <w:t>eb</w:t>
-      </w:r>
-      <w:proofErr w:type="spellEnd"/>
-      <w:r>
-        <w:rPr>
-          <w:rStyle w:val="HTMLCode"/>
-          <w:rFonts w:eastAsiaTheme="minorHAnsi"/>
-          <w:color w:val="FF0000"/>
-        </w:rPr>
-        <w:t>/groups/</w:t>
-      </w:r>
-      <w:proofErr w:type="spellStart"/>
-      <w:r>
-        <w:rPr>
-          <w:rStyle w:val="HTMLCode"/>
-          <w:rFonts w:eastAsiaTheme="minorHAnsi"/>
-          <w:color w:val="FF0000"/>
-        </w:rPr>
-        <w:t>bean_grp</w:t>
-      </w:r>
-      <w:proofErr w:type="spellEnd"/>
-      <w:r>
-        <w:rPr>
-          <w:rStyle w:val="HTMLCode"/>
-          <w:rFonts w:eastAsiaTheme="minorHAnsi"/>
-          <w:color w:val="FF0000"/>
-        </w:rPr>
-        <w:t>/</w:t>
-      </w:r>
-      <w:proofErr w:type="spellStart"/>
-      <w:r>
-        <w:rPr>
-          <w:rStyle w:val="HTMLCode"/>
-          <w:rFonts w:eastAsiaTheme="minorHAnsi"/>
-          <w:color w:val="FF0000"/>
-        </w:rPr>
-        <w:t>Alex_F</w:t>
-      </w:r>
-      <w:proofErr w:type="spellEnd"/>
-      <w:r>
-        <w:rPr>
-          <w:rStyle w:val="HTMLCode"/>
-          <w:rFonts w:eastAsiaTheme="minorHAnsi"/>
-          <w:color w:val="FF0000"/>
-        </w:rPr>
-        <w:t>/</w:t>
-      </w:r>
-    </w:p>
-    <w:p>
-      <w:pPr>
-        <w:rPr>
-          <w:rStyle w:val="HTMLCode"/>
-          <w:rFonts w:eastAsiaTheme="minorHAnsi"/>
-          <w:color w:val="FF0000"/>
-        </w:rPr>
-      </w:pPr>
-      <w:r>
-        <w:rPr>
-          <w:rStyle w:val="HTMLCode"/>
-          <w:rFonts w:eastAsiaTheme="minorHAnsi"/>
-          <w:color w:val="FF0000"/>
-        </w:rPr>
-        <w:t xml:space="preserve">$ </w:t>
-      </w:r>
-      <w:proofErr w:type="spellStart"/>
-      <w:r>
-        <w:rPr>
-          <w:rStyle w:val="HTMLCode"/>
-          <w:rFonts w:eastAsiaTheme="minorHAnsi"/>
-          <w:color w:val="FF0000"/>
-        </w:rPr>
-        <w:t>mkdir</w:t>
-      </w:r>
-      <w:proofErr w:type="spellEnd"/>
-      <w:r>
-        <w:rPr>
-          <w:rStyle w:val="HTMLCode"/>
-          <w:rFonts w:eastAsiaTheme="minorHAnsi"/>
-          <w:color w:val="FF0000"/>
-        </w:rPr>
-        <w:t xml:space="preserve"> </w:t>
-      </w:r>
-      <w:r>
-        <w:rPr>
-          <w:rStyle w:val="HTMLCode"/>
-          <w:rFonts w:eastAsiaTheme="minorHAnsi"/>
-          <w:color w:val="FF0000"/>
-        </w:rPr>
-        <w:t>Parse_Eddie_out</w:t>
-      </w:r>
-      <w:r>
-        <w:rPr>
-          <w:rStyle w:val="HTMLCode"/>
-          <w:rFonts w:eastAsiaTheme="minorHAnsi"/>
-          <w:color w:val="FF0000"/>
-        </w:rPr>
-        <w:t>_v2</w:t>
-      </w:r>
-    </w:p>
-    <w:p>
-      <w:pPr>
-        <w:rPr>
-          <w:rStyle w:val="HTMLCode"/>
-          <w:rFonts w:eastAsiaTheme="minorHAnsi"/>
-          <w:color w:val="FF0000"/>
-        </w:rPr>
-      </w:pPr>
-      <w:r>
-        <w:rPr>
-          <w:rStyle w:val="HTMLCode"/>
-          <w:rFonts w:eastAsiaTheme="minorHAnsi"/>
-          <w:color w:val="FF0000"/>
-        </w:rPr>
-        <w:t xml:space="preserve">$ cd </w:t>
-      </w:r>
-      <w:r>
-        <w:rPr>
-          <w:rStyle w:val="HTMLCode"/>
-          <w:rFonts w:eastAsiaTheme="minorHAnsi"/>
-          <w:color w:val="FF0000"/>
-        </w:rPr>
-        <w:t>/exports/</w:t>
-      </w:r>
-      <w:proofErr w:type="spellStart"/>
-      <w:r>
-        <w:rPr>
-          <w:rStyle w:val="HTMLCode"/>
-          <w:rFonts w:eastAsiaTheme="minorHAnsi"/>
-          <w:color w:val="FF0000"/>
-        </w:rPr>
-        <w:t>cmvm</w:t>
-      </w:r>
-      <w:proofErr w:type="spellEnd"/>
-      <w:r>
-        <w:rPr>
-          <w:rStyle w:val="HTMLCode"/>
-          <w:rFonts w:eastAsiaTheme="minorHAnsi"/>
-          <w:color w:val="FF0000"/>
-        </w:rPr>
-        <w:t>/datastore/</w:t>
-      </w:r>
-      <w:proofErr w:type="spellStart"/>
-      <w:r>
-        <w:rPr>
-          <w:rStyle w:val="HTMLCode"/>
-          <w:rFonts w:eastAsiaTheme="minorHAnsi"/>
-          <w:color w:val="FF0000"/>
-        </w:rPr>
-        <w:t>eb</w:t>
-      </w:r>
-      <w:proofErr w:type="spellEnd"/>
-      <w:r>
-        <w:rPr>
-          <w:rStyle w:val="HTMLCode"/>
-          <w:rFonts w:eastAsiaTheme="minorHAnsi"/>
-          <w:color w:val="FF0000"/>
-        </w:rPr>
-        <w:t>/groups/</w:t>
+        <w:t>/datastore/eb/groups/</w:t>
       </w:r>
       <w:proofErr w:type="spellStart"/>
       <w:r>
@@ -27449,7 +27223,7 @@
 </file>
 
 <file path=word/numbering.xml><?xml version="1.0" encoding="utf-8"?>
-<w:numbering xmlns:wpc="http://schemas.microsoft.com/office/word/2010/wordprocessingCanvas" xmlns:cx="http://schemas.microsoft.com/office/drawing/2014/chartex" xmlns:cx1="http://schemas.microsoft.com/office/drawing/2015/9/8/chartex" xmlns:cx2="http://schemas.microsoft.com/office/drawing/2015/10/21/chartex" xmlns:cx3="http://schemas.microsoft.com/office/drawing/2016/5/9/chartex" xmlns:cx4="http://schemas.microsoft.com/office/drawing/2016/5/10/chartex" xmlns:cx5="http://schemas.microsoft.com/office/drawing/2016/5/11/chartex" xmlns:cx6="http://schemas.microsoft.com/office/drawing/2016/5/12/chartex" xmlns:cx7="http://schemas.microsoft.com/office/drawing/2016/5/13/chartex" xmlns:cx8="http://schemas.microsoft.com/office/drawing/2016/5/14/chartex" xmlns:mc="http://schemas.openxmlformats.org/markup-compatibility/2006" xmlns:aink="http://schemas.microsoft.com/office/drawing/2016/ink" xmlns:am3d="http://schemas.microsoft.com/office/drawing/2017/model3d" xmlns:o="urn:schemas-microsoft-com:office:office" xmlns:oel="http://schemas.microsoft.com/office/2019/extlst" xmlns:r="http://schemas.openxmlformats.org/officeDocument/2006/relationships" xmlns:m="http://schemas.openxmlformats.org/officeDocument/2006/math" xmlns:v="urn:schemas-microsoft-com:vml" xmlns:wp14="http://schemas.microsoft.com/office/word/2010/wordprocessingDrawing" xmlns:wp="http://schemas.openxmlformats.org/drawingml/2006/wordprocessingDrawing" xmlns:w10="urn:schemas-microsoft-com:office:word" xmlns:w="http://schemas.openxmlformats.org/wordprocessingml/2006/main" xmlns:w14="http://schemas.microsoft.com/office/word/2010/wordml" xmlns:w15="http://schemas.microsoft.com/office/word/2012/wordml" xmlns:w16cex="http://schemas.microsoft.com/office/word/2018/wordml/cex" xmlns:w16cid="http://schemas.microsoft.com/office/word/2016/wordml/cid" xmlns:w16="http://schemas.microsoft.com/office/word/2018/wordml" xmlns:w16du="http://schemas.microsoft.com/office/word/2023/wordml/word16du" xmlns:w16sdtdh="http://schemas.microsoft.com/office/word/2020/wordml/sdtdatahash" xmlns:w16se="http://schemas.microsoft.com/office/word/2015/wordml/symex" xmlns:wpg="http://schemas.microsoft.com/office/word/2010/wordprocessingGroup" xmlns:wpi="http://schemas.microsoft.com/office/word/2010/wordprocessingInk" xmlns:wne="http://schemas.microsoft.com/office/word/2006/wordml" xmlns:wps="http://schemas.microsoft.com/office/word/2010/wordprocessingShape" mc:Ignorable="w14 w15 w16se w16cid w16 w16cex w16sdtdh w16du wp14">
+<w:numbering xmlns:wpc="http://schemas.microsoft.com/office/word/2010/wordprocessingCanvas" xmlns:cx="http://schemas.microsoft.com/office/drawing/2014/chartex" xmlns:cx1="http://schemas.microsoft.com/office/drawing/2015/9/8/chartex" xmlns:cx2="http://schemas.microsoft.com/office/drawing/2015/10/21/chartex" xmlns:cx3="http://schemas.microsoft.com/office/drawing/2016/5/9/chartex" xmlns:cx4="http://schemas.microsoft.com/office/drawing/2016/5/10/chartex" xmlns:cx5="http://schemas.microsoft.com/office/drawing/2016/5/11/chartex" xmlns:cx6="http://schemas.microsoft.com/office/drawing/2016/5/12/chartex" xmlns:cx7="http://schemas.microsoft.com/office/drawing/2016/5/13/chartex" xmlns:cx8="http://schemas.microsoft.com/office/drawing/2016/5/14/chartex" xmlns:mc="http://schemas.openxmlformats.org/markup-compatibility/2006" xmlns:aink="http://schemas.microsoft.com/office/drawing/2016/ink" xmlns:am3d="http://schemas.microsoft.com/office/drawing/2017/model3d" xmlns:o="urn:schemas-microsoft-com:office:office" xmlns:r="http://schemas.openxmlformats.org/officeDocument/2006/relationships" xmlns:m="http://schemas.openxmlformats.org/officeDocument/2006/math" xmlns:v="urn:schemas-microsoft-com:vml" xmlns:wp14="http://schemas.microsoft.com/office/word/2010/wordprocessingDrawing" xmlns:wp="http://schemas.openxmlformats.org/drawingml/2006/wordprocessingDrawing" xmlns:w10="urn:schemas-microsoft-com:office:word" xmlns:w="http://schemas.openxmlformats.org/wordprocessingml/2006/main" xmlns:w14="http://schemas.microsoft.com/office/word/2010/wordml" xmlns:w15="http://schemas.microsoft.com/office/word/2012/wordml" xmlns:w16cex="http://schemas.microsoft.com/office/word/2018/wordml/cex" xmlns:w16cid="http://schemas.microsoft.com/office/word/2016/wordml/cid" xmlns:w16="http://schemas.microsoft.com/office/word/2018/wordml" xmlns:w16sdtdh="http://schemas.microsoft.com/office/word/2020/wordml/sdtdatahash" xmlns:w16se="http://schemas.microsoft.com/office/word/2015/wordml/symex" xmlns:wpg="http://schemas.microsoft.com/office/word/2010/wordprocessingGroup" xmlns:wpi="http://schemas.microsoft.com/office/word/2010/wordprocessingInk" xmlns:wne="http://schemas.microsoft.com/office/word/2006/wordml" xmlns:wps="http://schemas.microsoft.com/office/word/2010/wordprocessingShape" mc:Ignorable="w14 w15 w16se w16cid w16 w16cex w16sdtdh wp14">
   <w:abstractNum w:abstractNumId="0" w15:restartNumberingAfterBreak="0">
     <w:nsid w:val="04AD1B7E"/>
     <w:multiLevelType w:val="multilevel"/>
@@ -29384,59 +29158,59 @@
       </w:pPr>
     </w:lvl>
   </w:abstractNum>
-  <w:num w:numId="1" w16cid:durableId="1370640502">
+  <w:num w:numId="1">
     <w:abstractNumId w:val="5"/>
   </w:num>
-  <w:num w:numId="2" w16cid:durableId="773553474">
+  <w:num w:numId="2">
     <w:abstractNumId w:val="14"/>
   </w:num>
-  <w:num w:numId="3" w16cid:durableId="1898205559">
+  <w:num w:numId="3">
     <w:abstractNumId w:val="4"/>
   </w:num>
-  <w:num w:numId="4" w16cid:durableId="2006745079">
+  <w:num w:numId="4">
     <w:abstractNumId w:val="11"/>
   </w:num>
-  <w:num w:numId="5" w16cid:durableId="276764379">
+  <w:num w:numId="5">
     <w:abstractNumId w:val="3"/>
   </w:num>
-  <w:num w:numId="6" w16cid:durableId="327712423">
+  <w:num w:numId="6">
     <w:abstractNumId w:val="12"/>
   </w:num>
-  <w:num w:numId="7" w16cid:durableId="287975450">
+  <w:num w:numId="7">
     <w:abstractNumId w:val="6"/>
   </w:num>
-  <w:num w:numId="8" w16cid:durableId="216404966">
+  <w:num w:numId="8">
     <w:abstractNumId w:val="2"/>
   </w:num>
-  <w:num w:numId="9" w16cid:durableId="442574114">
+  <w:num w:numId="9">
     <w:abstractNumId w:val="10"/>
   </w:num>
-  <w:num w:numId="10" w16cid:durableId="573661755">
+  <w:num w:numId="10">
     <w:abstractNumId w:val="9"/>
   </w:num>
-  <w:num w:numId="11" w16cid:durableId="1352294769">
+  <w:num w:numId="11">
     <w:abstractNumId w:val="15"/>
   </w:num>
-  <w:num w:numId="12" w16cid:durableId="167445679">
+  <w:num w:numId="12">
     <w:abstractNumId w:val="1"/>
   </w:num>
-  <w:num w:numId="13" w16cid:durableId="509485210">
+  <w:num w:numId="13">
     <w:abstractNumId w:val="0"/>
   </w:num>
-  <w:num w:numId="14" w16cid:durableId="1994673255">
+  <w:num w:numId="14">
     <w:abstractNumId w:val="7"/>
   </w:num>
-  <w:num w:numId="15" w16cid:durableId="206336624">
+  <w:num w:numId="15">
     <w:abstractNumId w:val="8"/>
   </w:num>
-  <w:num w:numId="16" w16cid:durableId="1438256835">
+  <w:num w:numId="16">
     <w:abstractNumId w:val="13"/>
   </w:num>
 </w:numbering>
 </file>
 
 <file path=word/styles.xml><?xml version="1.0" encoding="utf-8"?>
-<w:styles xmlns:mc="http://schemas.openxmlformats.org/markup-compatibility/2006" xmlns:r="http://schemas.openxmlformats.org/officeDocument/2006/relationships" xmlns:w="http://schemas.openxmlformats.org/wordprocessingml/2006/main" xmlns:w14="http://schemas.microsoft.com/office/word/2010/wordml" xmlns:w15="http://schemas.microsoft.com/office/word/2012/wordml" xmlns:w16cex="http://schemas.microsoft.com/office/word/2018/wordml/cex" xmlns:w16cid="http://schemas.microsoft.com/office/word/2016/wordml/cid" xmlns:w16="http://schemas.microsoft.com/office/word/2018/wordml" xmlns:w16du="http://schemas.microsoft.com/office/word/2023/wordml/word16du" xmlns:w16sdtdh="http://schemas.microsoft.com/office/word/2020/wordml/sdtdatahash" xmlns:w16se="http://schemas.microsoft.com/office/word/2015/wordml/symex" mc:Ignorable="w14 w15 w16se w16cid w16 w16cex w16sdtdh w16du">
+<w:styles xmlns:mc="http://schemas.openxmlformats.org/markup-compatibility/2006" xmlns:r="http://schemas.openxmlformats.org/officeDocument/2006/relationships" xmlns:w="http://schemas.openxmlformats.org/wordprocessingml/2006/main" xmlns:w14="http://schemas.microsoft.com/office/word/2010/wordml" xmlns:w15="http://schemas.microsoft.com/office/word/2012/wordml" xmlns:w16cex="http://schemas.microsoft.com/office/word/2018/wordml/cex" xmlns:w16cid="http://schemas.microsoft.com/office/word/2016/wordml/cid" xmlns:w16="http://schemas.microsoft.com/office/word/2018/wordml" xmlns:w16sdtdh="http://schemas.microsoft.com/office/word/2020/wordml/sdtdatahash" xmlns:w16se="http://schemas.microsoft.com/office/word/2015/wordml/symex" mc:Ignorable="w14 w15 w16se w16cid w16 w16cex w16sdtdh">
   <w:docDefaults>
     <w:rPrDefault>
       <w:rPr>

</xml_diff>